<commit_message>
Update notes after week 2
</commit_message>
<xml_diff>
--- a/Notes.docx
+++ b/Notes.docx
@@ -117,7 +117,16 @@
         <w:t xml:space="preserve">Cargo) </w:t>
       </w:r>
       <w:r>
-        <w:t>to get executables</w:t>
+        <w:t xml:space="preserve">to </w:t>
+      </w:r>
+      <w:r>
+        <w:t>generate</w:t>
+      </w:r>
+      <w:r>
+        <w:t xml:space="preserve"> </w:t>
+      </w:r>
+      <w:r>
+        <w:t>binaries</w:t>
       </w:r>
       <w:r>
         <w:t xml:space="preserve"> for specific architectures</w:t>
@@ -127,6 +136,9 @@
       </w:r>
       <w:r>
         <w:t xml:space="preserve"> </w:t>
+      </w:r>
+      <w:r>
+        <w:t>Dynamically link runtime tools, buffers etc.</w:t>
       </w:r>
     </w:p>
     <w:p>
@@ -1082,70 +1094,55 @@
       </w:r>
     </w:p>
     <w:p>
-      <w:r>
-        <w:t xml:space="preserve">Most compilers for </w:t>
-      </w:r>
-      <w:r>
-        <w:t>DSLs</w:t>
-      </w:r>
-      <w:r>
-        <w:t xml:space="preserve"> are deep embedded which means they</w:t>
-      </w:r>
-      <w:r>
-        <w:t xml:space="preserve"> work as a program generator</w:t>
-      </w:r>
-      <w:r>
-        <w:t>.</w:t>
-      </w:r>
-      <w:r>
-        <w:t xml:space="preserve"> </w:t>
-      </w:r>
-      <w:r>
-        <w:t>T</w:t>
-      </w:r>
-      <w:r>
-        <w:t>he compiler and the host language</w:t>
-      </w:r>
-      <w:r>
-        <w:t xml:space="preserve">, the </w:t>
-      </w:r>
-      <w:r>
-        <w:t>language the compiler is implemented in</w:t>
-      </w:r>
-      <w:r>
-        <w:t>,</w:t>
-      </w:r>
-      <w:r>
-        <w:t xml:space="preserve"> only interprets the DSL as a data structure</w:t>
-      </w:r>
-      <w:r>
-        <w:t>. The data structure will be optimized using</w:t>
-      </w:r>
-      <w:r>
-        <w:t xml:space="preserve"> domain specific optimizations and</w:t>
-      </w:r>
-      <w:r>
-        <w:t xml:space="preserve"> then </w:t>
-      </w:r>
-      <w:r>
-        <w:t>transformed</w:t>
-      </w:r>
-      <w:r>
-        <w:t xml:space="preserve"> </w:t>
-      </w:r>
-      <w:r>
-        <w:t xml:space="preserve">to a target language. </w:t>
-      </w:r>
-    </w:p>
-    <w:p>
       <w:pPr>
         <w:rPr>
-          <w:b/>
-          <w:u w:val="single"/>
+          <w:i/>
         </w:rPr>
       </w:pPr>
       <w:r>
         <w:rPr>
+          <w:i/>
+        </w:rPr>
+        <w:t xml:space="preserve">Source: </w:t>
+      </w:r>
+      <w:r>
+        <w:rPr>
+          <w:i/>
+        </w:rPr>
+        <w:t>Modular Domain Spec</w:t>
+      </w:r>
+      <w:r>
+        <w:rPr>
+          <w:i/>
+        </w:rPr>
+        <w:t>ifi</w:t>
+      </w:r>
+      <w:r>
+        <w:rPr>
+          <w:i/>
+        </w:rPr>
+        <w:t>c Languages and Tools</w:t>
+      </w:r>
+    </w:p>
+    <w:p>
+      <w:r>
+        <w:t>General-Purpose Languages are great tools for programmers who’s work spans over several application domains. But a General-Purpose Language might imped the development process for user which has limited experience with software development and who are specialized in a specific application domain. A more precise and narrow language may prove beneficial for such developers. Such languages are called domain specific language (DSL). A DSL is specifically developed for a target application domain. A good DSL should make the development process fast and efficient whilst still being correct and not limit the expressiveness within the application domain.</w:t>
+      </w:r>
+    </w:p>
+    <w:p>
+      <w:r>
+        <w:t xml:space="preserve">To develop such a DSL can become costly if it is done from scratch. To avoid this, embedded DSL takes advantage of the host language, the language the DSL interpreter is developed in. Much of the host language’s syntax, semantics, development tools and other related artifacts is reused in the DSL. This will reduce development cost of the DSL significantly and make it less error prone. Focus during the development of the DSL can instead be shifted from syntax to the semantics of the domain specific parts of the DSL. These semantics should be clear and capture the intuition behind the domain concepts to simplify the formal process of proving the correctness of a program. </w:t>
+      </w:r>
+    </w:p>
+    <w:p>
+      <w:pPr>
+        <w:rPr>
+          <w:b/>
+          <w:u w:val="single"/>
+        </w:rPr>
+      </w:pPr>
+      <w:r>
+        <w:rPr>
           <w:b/>
           <w:u w:val="single"/>
         </w:rPr>
@@ -1172,136 +1169,120 @@
       </w:r>
     </w:p>
     <w:p>
-      <w:r>
-        <w:t>General</w:t>
-      </w:r>
-      <w:r>
-        <w:t>-p</w:t>
-      </w:r>
-      <w:r>
-        <w:t>urpose Language</w:t>
-      </w:r>
-      <w:r>
-        <w:t>s</w:t>
-      </w:r>
-      <w:r>
-        <w:t xml:space="preserve"> </w:t>
-      </w:r>
-      <w:r>
-        <w:t>are</w:t>
-      </w:r>
-      <w:r>
-        <w:t xml:space="preserve"> a great platform for general software develop</w:t>
-      </w:r>
-      <w:r>
-        <w:t>ment</w:t>
-      </w:r>
-      <w:r>
-        <w:t>. But experts in specific problem domain</w:t>
-      </w:r>
-      <w:r>
-        <w:t>s</w:t>
-      </w:r>
-      <w:r>
-        <w:t xml:space="preserve"> may suffer from using General</w:t>
-      </w:r>
-      <w:r>
-        <w:t>-p</w:t>
-      </w:r>
-      <w:r>
-        <w:t>urpose Language</w:t>
-      </w:r>
-      <w:r>
-        <w:t>s</w:t>
-      </w:r>
-      <w:r>
-        <w:t xml:space="preserve">. This is due to the </w:t>
-      </w:r>
-      <w:r>
-        <w:t>requirement of</w:t>
-      </w:r>
-      <w:r>
-        <w:t xml:space="preserve"> General-purpose Languages to create correct code for a wide set of problem domains</w:t>
-      </w:r>
-      <w:r>
-        <w:t>.</w:t>
-      </w:r>
-      <w:r>
-        <w:t xml:space="preserve"> They cannot optimize based on domain specific knowledge. </w:t>
-      </w:r>
-      <w:r>
-        <w:t>Therefore, developing a DSL for the specific problem domain with a unique optimizer, built to take advantage of the optimizations availible in the problem domain</w:t>
-      </w:r>
-      <w:r>
-        <w:t>,</w:t>
-      </w:r>
-      <w:r>
-        <w:t xml:space="preserve"> is usually </w:t>
-      </w:r>
-      <w:r>
-        <w:t>beneficial</w:t>
-      </w:r>
-      <w:r>
-        <w:t>. Additionally</w:t>
-      </w:r>
-      <w:r>
-        <w:t>,</w:t>
-      </w:r>
-      <w:r>
-        <w:t xml:space="preserve"> it eases the development proecess for the domain expert by introducing a syntax and semantics more suitable to the domain.</w:t>
-      </w:r>
-    </w:p>
-    <w:p>
-      <w:r>
-        <w:t xml:space="preserve">In later years the development of new hardware components for parallel computing have proven to be a problem for </w:t>
-      </w:r>
-      <w:r>
-        <w:t xml:space="preserve">parallel </w:t>
-      </w:r>
-      <w:r>
-        <w:t>DSLs.</w:t>
-      </w:r>
-      <w:r>
-        <w:t xml:space="preserve"> When a new hardware platform is introduced,</w:t>
-      </w:r>
-      <w:r>
-        <w:t xml:space="preserve"> as an example CUDA or OpenMP, the </w:t>
-      </w:r>
-      <w:r>
-        <w:t>step from</w:t>
-      </w:r>
-      <w:r>
-        <w:t xml:space="preserve"> DSL to native code has to be reimplemented in the compiler</w:t>
-      </w:r>
-      <w:r>
-        <w:t>.</w:t>
-      </w:r>
-      <w:r>
-        <w:t xml:space="preserve"> </w:t>
-      </w:r>
-      <w:r>
-        <w:t>This can require substatial effort based on the size of the DSL</w:t>
-      </w:r>
-      <w:r>
-        <w:t xml:space="preserve">. </w:t>
-      </w:r>
-    </w:p>
-    <w:p>
-      <w:r>
-        <w:t>Language Virtualization is a technique to make this step easier.</w:t>
+      <w:pPr>
+        <w:rPr>
+          <w:i/>
+        </w:rPr>
+      </w:pPr>
+      <w:r>
+        <w:rPr>
+          <w:i/>
+        </w:rPr>
+        <w:t>Check sources [8,22]</w:t>
+      </w:r>
+    </w:p>
+    <w:p>
+      <w:r>
+        <w:t xml:space="preserve">Modern software development, especially in the Big Data domain, become more focused on scale-out performance. This means that instead of improving the capacity of a single computer, scale-up, the program will run on a large set of possibly distributed computers. Coordination in a parallel distributed setting is non-trivial and error prone. Therefore, most developers turn to abstract models for parallel programming where the distribution is implemented implicitly by the framework </w:t>
+      </w:r>
+      <w:r>
+        <w:rPr>
+          <w:b/>
+        </w:rPr>
+        <w:t>(</w:t>
+      </w:r>
+      <w:r>
+        <w:rPr>
+          <w:b/>
+        </w:rPr>
+        <w:t xml:space="preserve">references to Spark/Hadoop </w:t>
+      </w:r>
+      <w:proofErr w:type="spellStart"/>
+      <w:r>
+        <w:rPr>
+          <w:b/>
+        </w:rPr>
+        <w:t>etc</w:t>
+      </w:r>
+      <w:proofErr w:type="spellEnd"/>
+      <w:r>
+        <w:rPr>
+          <w:b/>
+        </w:rPr>
+        <w:t>)</w:t>
+      </w:r>
+      <w:r>
+        <w:t xml:space="preserve">. This will work quite good on homogenous cluster, e.g. </w:t>
+      </w:r>
+      <w:proofErr w:type="spellStart"/>
+      <w:r>
+        <w:t>Flink</w:t>
+      </w:r>
+      <w:proofErr w:type="spellEnd"/>
+      <w:r>
+        <w:t xml:space="preserve"> and Spark which run on java VMs, but it will be inefficient on a heterogenous cluster. </w:t>
+      </w:r>
+    </w:p>
+    <w:p>
+      <w:r>
+        <w:t xml:space="preserve">To fully utilize the potential of such a cluster the code would need to be specifically tailored for the underlying hardware of each individual node. This is a real problem since vendors of accelerators, e.g. GPUs, tend to update and release new APIs which make more efficient use of their hardware. If an application used these APIs directly it would not be portable to new hardware. To make such an application portable to new hardware would require substantial continuous efforts by the application developer as long as new hardware and APIs are released. </w:t>
+      </w:r>
+    </w:p>
+    <w:p>
+      <w:r>
+        <w:t xml:space="preserve">Language Virtualization is a method to alleviate the application developer of the problem of continuous portability updates whilst optimizing the usage of the underlying heterogenous cluster.  The DSL will first be transformed to an intermediate representation (IR). Aggressive domain specific optimizations can be applied to the IR. The resulting optimized IR will then be transformed to target code then compiled to native code. </w:t>
+      </w:r>
+    </w:p>
+    <w:p>
+      <w:r>
+        <w:lastRenderedPageBreak/>
+        <w:t xml:space="preserve">The Liszt DSL  </w:t>
+      </w:r>
+      <w:r>
+        <w:rPr>
+          <w:b/>
+        </w:rPr>
+        <w:t>[reference]</w:t>
+      </w:r>
+      <w:r>
+        <w:t xml:space="preserve"> was converted to an IR, optimized and then turned to either CUDA, </w:t>
+      </w:r>
+      <w:proofErr w:type="spellStart"/>
+      <w:r>
+        <w:t>nVidias</w:t>
+      </w:r>
+      <w:proofErr w:type="spellEnd"/>
+      <w:r>
+        <w:t xml:space="preserve"> API for GPUs, or MPI, message passing interface. This enabled Liszt to target a heterogenous cluster </w:t>
+      </w:r>
+      <w:r>
+        <w:t xml:space="preserve">of </w:t>
       </w:r>
       <w:bookmarkStart w:id="0" w:name="_GoBack"/>
       <w:bookmarkEnd w:id="0"/>
       <w:r>
-        <w:t xml:space="preserve"> </w:t>
-      </w:r>
-    </w:p>
-    <w:p>
-      <w:r>
-        <w:t xml:space="preserve">Language Virtualization </w:t>
-      </w:r>
-      <w:r>
-        <w:t>is similar to hardware virtualization in the sense that it is not required by developer to have specific knowledge of the underlying hardware.</w:t>
+        <w:t xml:space="preserve">GPUs and CPUs </w:t>
+      </w:r>
+      <w:r>
+        <w:t xml:space="preserve">and </w:t>
+      </w:r>
+      <w:r>
+        <w:t>better</w:t>
+      </w:r>
+      <w:r>
+        <w:t xml:space="preserve"> utilized</w:t>
+      </w:r>
+      <w:r>
+        <w:t xml:space="preserve"> the </w:t>
+      </w:r>
+      <w:r>
+        <w:t xml:space="preserve">underlying </w:t>
+      </w:r>
+      <w:r>
+        <w:t>hardware components</w:t>
+      </w:r>
+      <w:r>
+        <w:t>.</w:t>
       </w:r>
     </w:p>
     <w:p>
@@ -1316,10 +1297,382 @@
           <w:b/>
           <w:u w:val="single"/>
         </w:rPr>
-        <w:t>Ziria:</w:t>
-      </w:r>
-    </w:p>
-    <w:p>
+        <w:t>DSLs for distributed computing</w:t>
+      </w:r>
+    </w:p>
+    <w:p>
+      <w:pPr>
+        <w:rPr>
+          <w:b/>
+          <w:u w:val="single"/>
+        </w:rPr>
+      </w:pPr>
+      <w:r>
+        <w:rPr>
+          <w:i/>
+        </w:rPr>
+        <w:t xml:space="preserve">Source: </w:t>
+      </w:r>
+      <w:r>
+        <w:rPr>
+          <w:i/>
+        </w:rPr>
+        <w:t>Lime: a Java-Compatible and Synthesizable</w:t>
+      </w:r>
+      <w:r>
+        <w:rPr>
+          <w:i/>
+        </w:rPr>
+        <w:t xml:space="preserve"> </w:t>
+      </w:r>
+      <w:r>
+        <w:rPr>
+          <w:i/>
+        </w:rPr>
+        <w:t>Language for Heterogeneous Architectures</w:t>
+      </w:r>
+      <w:r>
+        <w:rPr>
+          <w:b/>
+          <w:u w:val="single"/>
+        </w:rPr>
+        <w:t xml:space="preserve"> </w:t>
+      </w:r>
+    </w:p>
+    <w:p>
+      <w:r>
+        <w:t>Lime is another implemented language virtualization method. It introduces a DSL within Java with a set of language constructs</w:t>
+      </w:r>
+      <w:r>
+        <w:t xml:space="preserve"> which </w:t>
+      </w:r>
+      <w:r>
+        <w:t>limits</w:t>
+      </w:r>
+      <w:r>
+        <w:t xml:space="preserve"> the usage of global </w:t>
+      </w:r>
+      <w:r>
+        <w:t>fields</w:t>
+      </w:r>
+      <w:r>
+        <w:t xml:space="preserve"> </w:t>
+      </w:r>
+      <w:r>
+        <w:t xml:space="preserve">or none final static </w:t>
+      </w:r>
+      <w:r>
+        <w:t>fields</w:t>
+      </w:r>
+      <w:r>
+        <w:t xml:space="preserve"> and encourage usage of none mutable </w:t>
+      </w:r>
+      <w:r>
+        <w:t>type</w:t>
+      </w:r>
+      <w:r>
+        <w:t>s</w:t>
+      </w:r>
+      <w:r>
+        <w:t xml:space="preserve">. </w:t>
+      </w:r>
+      <w:r>
+        <w:t>The constructs which enable these restrictions</w:t>
+      </w:r>
+      <w:r>
+        <w:t xml:space="preserve"> on methods</w:t>
+      </w:r>
+      <w:r>
+        <w:t xml:space="preserve"> are two keywords, local and global. A local method can only invoke other local methods while global methods may invoke either local or global methods. </w:t>
+      </w:r>
+      <w:r>
+        <w:t xml:space="preserve">Global methods may not override or implement local methods but local can override and implement global functions. The local methods have the restriction that they may only access </w:t>
+      </w:r>
+      <w:r>
+        <w:t xml:space="preserve">the instance’s </w:t>
+      </w:r>
+      <w:r>
+        <w:t xml:space="preserve">local </w:t>
+      </w:r>
+      <w:r>
+        <w:t>fields</w:t>
+      </w:r>
+      <w:r>
+        <w:t>, but can be part of a stateful instance</w:t>
+      </w:r>
+      <w:r>
+        <w:t xml:space="preserve">. The local method can </w:t>
+      </w:r>
+      <w:r>
+        <w:t xml:space="preserve">use </w:t>
+      </w:r>
+      <w:r>
+        <w:t>the instance’s</w:t>
+      </w:r>
+      <w:r>
+        <w:t xml:space="preserve"> local </w:t>
+      </w:r>
+      <w:r>
+        <w:t>fields</w:t>
+      </w:r>
+      <w:r>
+        <w:t xml:space="preserve"> though </w:t>
+      </w:r>
+      <w:r>
+        <w:t>Java’s</w:t>
+      </w:r>
+      <w:r>
+        <w:t xml:space="preserve"> “this” construct</w:t>
+      </w:r>
+      <w:r>
+        <w:t xml:space="preserve">, with the </w:t>
+      </w:r>
+      <w:r>
+        <w:t>restriction</w:t>
+      </w:r>
+      <w:r>
+        <w:t xml:space="preserve"> that it is not a static </w:t>
+      </w:r>
+      <w:r>
+        <w:t>field</w:t>
+      </w:r>
+      <w:r>
+        <w:t>.</w:t>
+      </w:r>
+      <w:r>
+        <w:t xml:space="preserve"> </w:t>
+      </w:r>
+      <w:r>
+        <w:t xml:space="preserve">The two </w:t>
+      </w:r>
+      <w:r>
+        <w:t>constructs</w:t>
+      </w:r>
+      <w:r>
+        <w:t xml:space="preserve"> enables Lime to </w:t>
+      </w:r>
+      <w:r>
+        <w:t>represent</w:t>
+      </w:r>
+      <w:r>
+        <w:t xml:space="preserve"> a stream pipeline into a set of autonomous tasks</w:t>
+      </w:r>
+      <w:r>
+        <w:t xml:space="preserve">, </w:t>
+      </w:r>
+      <w:r>
+        <w:t xml:space="preserve">where </w:t>
+      </w:r>
+      <w:r>
+        <w:t xml:space="preserve">each </w:t>
+      </w:r>
+      <w:r>
+        <w:t xml:space="preserve">task </w:t>
+      </w:r>
+      <w:r>
+        <w:t>is</w:t>
+      </w:r>
+      <w:r>
+        <w:t xml:space="preserve"> a set of local </w:t>
+      </w:r>
+      <w:r>
+        <w:t>methods</w:t>
+      </w:r>
+      <w:r>
+        <w:t>.</w:t>
+      </w:r>
+      <w:r>
+        <w:t xml:space="preserve"> </w:t>
+      </w:r>
+      <w:r>
+        <w:t xml:space="preserve">Hence, these </w:t>
+      </w:r>
+      <w:r>
+        <w:t xml:space="preserve">tasks are guaranteed to not be in need of any </w:t>
+      </w:r>
+      <w:r>
+        <w:t>synchronization</w:t>
+      </w:r>
+      <w:r>
+        <w:t xml:space="preserve">. </w:t>
+      </w:r>
+      <w:r>
+        <w:t>These tasks can therefore be dynamically allocated to hardware components in the cluster.</w:t>
+      </w:r>
+      <w:r>
+        <w:t xml:space="preserve"> No distributed coordination aside from input</w:t>
+      </w:r>
+      <w:r>
+        <w:t>-</w:t>
+      </w:r>
+      <w:r>
+        <w:t xml:space="preserve">output </w:t>
+      </w:r>
+      <w:r>
+        <w:t xml:space="preserve">pipelining </w:t>
+      </w:r>
+      <w:r>
+        <w:t>need to be emplaced between these tasks.</w:t>
+      </w:r>
+      <w:r>
+        <w:t xml:space="preserve"> </w:t>
+      </w:r>
+      <w:r>
+        <w:t xml:space="preserve">To further decrease network </w:t>
+      </w:r>
+      <w:r>
+        <w:t>traffic</w:t>
+      </w:r>
+      <w:r>
+        <w:t>, connected t</w:t>
+      </w:r>
+      <w:r>
+        <w:t>ask</w:t>
+      </w:r>
+      <w:r>
+        <w:t>s</w:t>
+      </w:r>
+      <w:r>
+        <w:t xml:space="preserve"> </w:t>
+      </w:r>
+      <w:r>
+        <w:t xml:space="preserve">in the pipeline </w:t>
+      </w:r>
+      <w:r>
+        <w:t>can be merged</w:t>
+      </w:r>
+      <w:r>
+        <w:t xml:space="preserve"> and assigned to a single node in the cluster</w:t>
+      </w:r>
+      <w:r>
+        <w:t>.</w:t>
+      </w:r>
+      <w:r>
+        <w:t xml:space="preserve"> This also enables the compiler to </w:t>
+      </w:r>
+      <w:r>
+        <w:t>distribute</w:t>
+      </w:r>
+      <w:r>
+        <w:t xml:space="preserve"> the workload </w:t>
+      </w:r>
+      <w:r>
+        <w:t xml:space="preserve">more evenly </w:t>
+      </w:r>
+      <w:r>
+        <w:t xml:space="preserve">over the </w:t>
+      </w:r>
+      <w:r>
+        <w:t>cluster</w:t>
+      </w:r>
+      <w:r>
+        <w:t>.</w:t>
+      </w:r>
+      <w:r>
+        <w:t xml:space="preserve"> </w:t>
+      </w:r>
+      <w:r>
+        <w:t>A running</w:t>
+      </w:r>
+      <w:r>
+        <w:t xml:space="preserve"> graph may be dynamically extended with new task. Added task will automatically be connected and</w:t>
+      </w:r>
+      <w:r>
+        <w:t xml:space="preserve"> started</w:t>
+      </w:r>
+      <w:r>
+        <w:t>.</w:t>
+      </w:r>
+      <w:r>
+        <w:t xml:space="preserve"> </w:t>
+      </w:r>
+      <w:r>
+        <w:t xml:space="preserve">Explicit loops in the </w:t>
+      </w:r>
+      <w:r>
+        <w:t>dataflow-</w:t>
+      </w:r>
+      <w:r>
+        <w:t>graph are illegal</w:t>
+      </w:r>
+      <w:r>
+        <w:t>, such a graph will throw an exception when run</w:t>
+      </w:r>
+      <w:r>
+        <w:t xml:space="preserve">. </w:t>
+      </w:r>
+      <w:r>
+        <w:t>F</w:t>
+      </w:r>
+      <w:r>
+        <w:t xml:space="preserve">eedback is </w:t>
+      </w:r>
+      <w:r>
+        <w:t xml:space="preserve">instead </w:t>
+      </w:r>
+      <w:r>
+        <w:t>possible through messaging techniques</w:t>
+      </w:r>
+      <w:r>
+        <w:t xml:space="preserve"> between tasks</w:t>
+      </w:r>
+      <w:r>
+        <w:t>.</w:t>
+      </w:r>
+    </w:p>
+    <w:p>
+      <w:pPr>
+        <w:rPr>
+          <w:b/>
+        </w:rPr>
+      </w:pPr>
+      <w:r>
+        <w:rPr>
+          <w:b/>
+        </w:rPr>
+        <w:t xml:space="preserve">(Does Lime allow user to develop applications which target specific </w:t>
+      </w:r>
+      <w:r>
+        <w:rPr>
+          <w:b/>
+        </w:rPr>
+        <w:t xml:space="preserve">hardware? E.g. </w:t>
+      </w:r>
+      <w:proofErr w:type="spellStart"/>
+      <w:r>
+        <w:rPr>
+          <w:b/>
+        </w:rPr>
+        <w:t>tensorflow</w:t>
+      </w:r>
+      <w:proofErr w:type="spellEnd"/>
+      <w:r>
+        <w:rPr>
+          <w:b/>
+        </w:rPr>
+        <w:t xml:space="preserve"> on GPU.)</w:t>
+      </w:r>
+    </w:p>
+    <w:p>
+      <w:proofErr w:type="spellStart"/>
+      <w:r>
+        <w:rPr>
+          <w:b/>
+          <w:u w:val="single"/>
+        </w:rPr>
+        <w:t>Ziria</w:t>
+      </w:r>
+      <w:proofErr w:type="spellEnd"/>
+      <w:r>
+        <w:rPr>
+          <w:b/>
+          <w:u w:val="single"/>
+        </w:rPr>
+        <w:t>:</w:t>
+      </w:r>
+      <w:r>
+        <w:t xml:space="preserve"> </w:t>
+      </w:r>
       <w:r>
         <w:t>The implementation of wireless protocol is none trivial d</w:t>
       </w:r>
@@ -1505,17 +1858,14 @@
         <w:t xml:space="preserve"> An example from the paper is a payload header decoder, where the computer emits a control value corresponding to which decoder should be used for the payload body. The rest of the </w:t>
       </w:r>
       <w:r>
+        <w:lastRenderedPageBreak/>
         <w:t xml:space="preserve">downstream </w:t>
       </w:r>
       <w:r>
         <w:t>pipeline can then dynamically be initialized as the required decoder for the current input</w:t>
       </w:r>
       <w:r>
-        <w:t xml:space="preserve"> in </w:t>
-      </w:r>
-      <w:r>
-        <w:lastRenderedPageBreak/>
-        <w:t>the stream</w:t>
+        <w:t xml:space="preserve"> in the stream</w:t>
       </w:r>
       <w:r>
         <w:t xml:space="preserve">. </w:t>
@@ -1555,39 +1905,6 @@
           <w:b/>
         </w:rPr>
         <w:t xml:space="preserve"> </w:t>
-      </w:r>
-    </w:p>
-    <w:p>
-      <w:pPr>
-        <w:rPr>
-          <w:b/>
-        </w:rPr>
-      </w:pPr>
-    </w:p>
-    <w:p>
-      <w:pPr>
-        <w:rPr>
-          <w:b/>
-        </w:rPr>
-      </w:pPr>
-      <w:r>
-        <w:rPr>
-          <w:b/>
-        </w:rPr>
-        <w:t>Refernces:</w:t>
-      </w:r>
-    </w:p>
-    <w:p>
-      <w:r>
-        <w:t>Language virtualization for heterogeneous parallel computing</w:t>
-      </w:r>
-      <w:r>
-        <w:t xml:space="preserve"> (2010)</w:t>
-      </w:r>
-    </w:p>
-    <w:p>
-      <w:r>
-        <w:t>Modular Domain Specific Languages and Tools (1998)</w:t>
       </w:r>
     </w:p>
     <w:sectPr>

</xml_diff>